<commit_message>
report for paper 3 added
</commit_message>
<xml_diff>
--- a/rani_maam/Word/Practical 1.docx
+++ b/rani_maam/Word/Practical 1.docx
@@ -656,47 +656,6 @@
     </w:p>
     <w:p>
       <w:pPr>
-        <w:ind w:left="709"/>
-        <w:jc w:val="both"/>
-        <w:rPr>
-          <w:rFonts w:ascii="Times New Roman" w:hAnsi="Times New Roman" w:cs="Times New Roman"/>
-          <w:lang w:val="en-IN"/>
-        </w:rPr>
-      </w:pPr>
-    </w:p>
-    <w:p>
-      <w:pPr>
-        <w:ind w:left="709"/>
-        <w:jc w:val="both"/>
-        <w:rPr>
-          <w:rFonts w:ascii="Times New Roman" w:hAnsi="Times New Roman" w:cs="Times New Roman"/>
-          <w:lang w:val="en-IN"/>
-        </w:rPr>
-      </w:pPr>
-    </w:p>
-    <w:p>
-      <w:pPr>
-        <w:ind w:left="709"/>
-        <w:jc w:val="both"/>
-        <w:rPr>
-          <w:rFonts w:ascii="Times New Roman" w:hAnsi="Times New Roman" w:cs="Times New Roman"/>
-          <w:lang w:val="en-IN"/>
-        </w:rPr>
-      </w:pPr>
-    </w:p>
-    <w:p>
-      <w:pPr>
-        <w:ind w:left="709"/>
-        <w:jc w:val="both"/>
-        <w:rPr>
-          <w:rFonts w:ascii="Times New Roman" w:hAnsi="Times New Roman" w:cs="Times New Roman"/>
-          <w:lang w:val="en-IN"/>
-        </w:rPr>
-      </w:pPr>
-    </w:p>
-    <w:p>
-      <w:pPr>
-        <w:ind w:left="709"/>
         <w:jc w:val="both"/>
         <w:rPr>
           <w:rFonts w:ascii="Times New Roman" w:hAnsi="Times New Roman" w:cs="Times New Roman"/>
@@ -5026,7 +4985,7 @@
     </w:p>
     <w:sectPr>
       <w:pgSz w:w="12240" w:h="15840"/>
-      <w:pgMar w:top="1470" w:right="1470" w:bottom="1470" w:left="1470" w:header="720" w:footer="720" w:gutter="0"/>
+      <w:pgMar w:top="720" w:right="720" w:bottom="720" w:left="720" w:header="720" w:footer="720" w:gutter="0"/>
       <w:pgBorders w:offsetFrom="page">
         <w:top w:val="single" w:sz="12" w:space="31" w:color="000000"/>
         <w:left w:val="single" w:sz="12" w:space="31" w:color="000000"/>
@@ -5034,6 +4993,7 @@
         <w:right w:val="single" w:sz="12" w:space="31" w:color="000000"/>
       </w:pgBorders>
       <w:cols w:space="720"/>
+      <w:docGrid w:linePitch="326"/>
     </w:sectPr>
   </w:body>
 </w:document>

</xml_diff>